<commit_message>
Updated: test formulieren en added build
</commit_message>
<xml_diff>
--- a/Aantekeningen tests.docx
+++ b/Aantekeningen tests.docx
@@ -18,17 +18,17 @@
         <w:tblLook w:val="04A0" w:firstRow="1" w:lastRow="0" w:firstColumn="1" w:lastColumn="0" w:noHBand="0" w:noVBand="1"/>
       </w:tblPr>
       <w:tblGrid>
-        <w:gridCol w:w="842"/>
-        <w:gridCol w:w="261"/>
-        <w:gridCol w:w="1564"/>
-        <w:gridCol w:w="261"/>
-        <w:gridCol w:w="1418"/>
-        <w:gridCol w:w="261"/>
-        <w:gridCol w:w="1491"/>
-        <w:gridCol w:w="261"/>
-        <w:gridCol w:w="1930"/>
-        <w:gridCol w:w="261"/>
-        <w:gridCol w:w="1075"/>
+        <w:gridCol w:w="1019"/>
+        <w:gridCol w:w="259"/>
+        <w:gridCol w:w="1554"/>
+        <w:gridCol w:w="260"/>
+        <w:gridCol w:w="1414"/>
+        <w:gridCol w:w="260"/>
+        <w:gridCol w:w="1485"/>
+        <w:gridCol w:w="260"/>
+        <w:gridCol w:w="1908"/>
+        <w:gridCol w:w="260"/>
+        <w:gridCol w:w="946"/>
       </w:tblGrid>
       <w:tr>
         <w:tc>
@@ -603,14 +603,167 @@
               </w:rPr>
               <w:t>08:07:71</w:t>
             </w:r>
-            <w:r>
-              <w:rPr>
-                <w:lang w:val="nl-NL"/>
-              </w:rPr>
-              <w:t>w</w:t>
-            </w:r>
-            <w:bookmarkStart w:id="0" w:name="_GoBack"/>
-            <w:bookmarkEnd w:id="0"/>
+          </w:p>
+        </w:tc>
+        <w:bookmarkStart w:id="0" w:name="_GoBack"/>
+        <w:bookmarkEnd w:id="0"/>
+      </w:tr>
+      <w:tr>
+        <w:trPr>
+          <w:trHeight w:val="2105"/>
+        </w:trPr>
+        <w:tc>
+          <w:tcPr>
+            <w:tcW w:w="805" w:type="dxa"/>
+          </w:tcPr>
+          <w:p>
+            <w:r>
+              <w:t>Jeannette</w:t>
+            </w:r>
+          </w:p>
+        </w:tc>
+        <w:tc>
+          <w:tcPr>
+            <w:tcW w:w="270" w:type="dxa"/>
+          </w:tcPr>
+          <w:p/>
+        </w:tc>
+        <w:tc>
+          <w:tcPr>
+            <w:tcW w:w="1620" w:type="dxa"/>
+          </w:tcPr>
+          <w:p>
+            <w:pPr>
+              <w:rPr>
+                <w:lang w:val="nl-NL"/>
+              </w:rPr>
+            </w:pPr>
+            <w:r>
+              <w:rPr>
+                <w:lang w:val="nl-NL"/>
+              </w:rPr>
+              <w:t>Geen opmerkingen</w:t>
+            </w:r>
+          </w:p>
+        </w:tc>
+        <w:tc>
+          <w:tcPr>
+            <w:tcW w:w="270" w:type="dxa"/>
+          </w:tcPr>
+          <w:p>
+            <w:pPr>
+              <w:rPr>
+                <w:lang w:val="nl-NL"/>
+              </w:rPr>
+            </w:pPr>
+          </w:p>
+        </w:tc>
+        <w:tc>
+          <w:tcPr>
+            <w:tcW w:w="1440" w:type="dxa"/>
+          </w:tcPr>
+          <w:p>
+            <w:pPr>
+              <w:rPr>
+                <w:lang w:val="nl-NL"/>
+              </w:rPr>
+            </w:pPr>
+            <w:r>
+              <w:rPr>
+                <w:lang w:val="nl-NL"/>
+              </w:rPr>
+              <w:t xml:space="preserve">Met keyboard speelt het niet zo soepel </w:t>
+            </w:r>
+          </w:p>
+        </w:tc>
+        <w:tc>
+          <w:tcPr>
+            <w:tcW w:w="270" w:type="dxa"/>
+          </w:tcPr>
+          <w:p>
+            <w:pPr>
+              <w:rPr>
+                <w:lang w:val="nl-NL"/>
+              </w:rPr>
+            </w:pPr>
+          </w:p>
+        </w:tc>
+        <w:tc>
+          <w:tcPr>
+            <w:tcW w:w="1530" w:type="dxa"/>
+          </w:tcPr>
+          <w:p>
+            <w:pPr>
+              <w:rPr>
+                <w:lang w:val="nl-NL"/>
+              </w:rPr>
+            </w:pPr>
+            <w:r>
+              <w:rPr>
+                <w:lang w:val="nl-NL"/>
+              </w:rPr>
+              <w:t>Geen duidelijke tafel ( pas na test duidelijk )</w:t>
+            </w:r>
+          </w:p>
+        </w:tc>
+        <w:tc>
+          <w:tcPr>
+            <w:tcW w:w="270" w:type="dxa"/>
+          </w:tcPr>
+          <w:p>
+            <w:pPr>
+              <w:rPr>
+                <w:lang w:val="nl-NL"/>
+              </w:rPr>
+            </w:pPr>
+          </w:p>
+        </w:tc>
+        <w:tc>
+          <w:tcPr>
+            <w:tcW w:w="2070" w:type="dxa"/>
+          </w:tcPr>
+          <w:p>
+            <w:pPr>
+              <w:rPr>
+                <w:lang w:val="nl-NL"/>
+              </w:rPr>
+            </w:pPr>
+            <w:r>
+              <w:rPr>
+                <w:lang w:val="nl-NL"/>
+              </w:rPr>
+              <w:t xml:space="preserve">Raakt snel verdwaald </w:t>
+            </w:r>
+          </w:p>
+        </w:tc>
+        <w:tc>
+          <w:tcPr>
+            <w:tcW w:w="270" w:type="dxa"/>
+          </w:tcPr>
+          <w:p>
+            <w:pPr>
+              <w:rPr>
+                <w:lang w:val="nl-NL"/>
+              </w:rPr>
+            </w:pPr>
+          </w:p>
+        </w:tc>
+        <w:tc>
+          <w:tcPr>
+            <w:tcW w:w="810" w:type="dxa"/>
+          </w:tcPr>
+          <w:p>
+            <w:pPr>
+              <w:rPr>
+                <w:lang w:val="nl-NL"/>
+              </w:rPr>
+            </w:pPr>
+            <w:r>
+              <w:rPr>
+                <w:lang w:val="nl-NL"/>
+              </w:rPr>
+              <w:t>06:32:83</w:t>
+            </w:r>
           </w:p>
         </w:tc>
       </w:tr>

</xml_diff>